<commit_message>
tweaked docx output -c.s
</commit_message>
<xml_diff>
--- a/chromadb_test/model_output/output_RMF-Client01/docx_output.docx
+++ b/chromadb_test/model_output/output_RMF-Client01/docx_output.docx
@@ -15,12 +15,12 @@
         <w:pStyle w:val="Heading1"/>
       </w:pPr>
       <w:r>
-        <w:t>2025-03-01 17:37:09.768835</w:t>
+        <w:t>2025-03-01 17:43:55.105921</w:t>
       </w:r>
     </w:p>
     <w:p>
       <w:pPr>
-        <w:pStyle w:val="Heading2"/>
+        <w:pStyle w:val="Heading1"/>
       </w:pPr>
       <w:r>
         <w:t>08:55:00</w:t>
@@ -28,7 +28,7 @@
     </w:p>
     <w:p>
       <w:pPr>
-        <w:pStyle w:val="Heading3"/>
+        <w:pStyle w:val="Heading1"/>
       </w:pPr>
       <w:r>
         <w:t>RMF-Client01</w:t>
@@ -36,7 +36,7 @@
     </w:p>
     <w:p>
       <w:pPr>
-        <w:pStyle w:val="Heading4"/>
+        <w:pStyle w:val="Heading1"/>
       </w:pPr>
       <w:r>
         <w:t>Debian 6.1.128-1</w:t>
@@ -44,7 +44,7 @@
     </w:p>
     <w:p>
       <w:pPr>
-        <w:pStyle w:val="Heading5"/>
+        <w:pStyle w:val="Heading1"/>
       </w:pPr>
       <w:r>
         <w:t>10.0.0.20</w:t>
@@ -58,19 +58,25 @@
     </w:p>
     <w:p>
       <w:r>
-        <w:t xml:space="preserve">    Current version: 2.46.5-1~deb12u1 </w:t>
+        <w:t xml:space="preserve">  Current version: 2.46.5-1~deb12u1 </w:t>
         <w:br/>
       </w:r>
     </w:p>
     <w:p>
       <w:r>
-        <w:t xml:space="preserve">    Update version: 2.46.6-1~deb12u1 </w:t>
+        <w:t xml:space="preserve">  Update version: 2.46.6-1~deb12u1 </w:t>
         <w:br/>
       </w:r>
     </w:p>
     <w:p>
       <w:r>
-        <w:t xml:space="preserve">    Affiliated CVES: CVE-2013-3667, CVE-2025-1228 </w:t>
+        <w:t xml:space="preserve">  Affiliated CVES: </w:t>
+        <w:br/>
+      </w:r>
+    </w:p>
+    <w:p>
+      <w:r>
+        <w:t xml:space="preserve">   CVE-2013-3667</w:t>
         <w:br/>
       </w:r>
     </w:p>
@@ -87,19 +93,25 @@
     </w:p>
     <w:p>
       <w:r>
-        <w:t xml:space="preserve">    Current version: 2.46.5-1~deb12u1 </w:t>
+        <w:t xml:space="preserve">  Current version: 2.46.5-1~deb12u1 </w:t>
         <w:br/>
       </w:r>
     </w:p>
     <w:p>
       <w:r>
-        <w:t xml:space="preserve">    Update version: 2.46.6-1~deb12u1 </w:t>
+        <w:t xml:space="preserve">  Update version: 2.46.6-1~deb12u1 </w:t>
         <w:br/>
       </w:r>
     </w:p>
     <w:p>
       <w:r>
-        <w:t xml:space="preserve">    Affiliated CVES: CVE-2013-3667, CVE-2025-1228 </w:t>
+        <w:t xml:space="preserve">  Affiliated CVES: </w:t>
+        <w:br/>
+      </w:r>
+    </w:p>
+    <w:p>
+      <w:r>
+        <w:t xml:space="preserve">   CVE-2013-3667</w:t>
         <w:br/>
       </w:r>
     </w:p>
@@ -116,19 +128,25 @@
     </w:p>
     <w:p>
       <w:r>
-        <w:t xml:space="preserve">    Current version: 2.46.5-1~deb12u1 </w:t>
+        <w:t xml:space="preserve">  Current version: 2.46.5-1~deb12u1 </w:t>
         <w:br/>
       </w:r>
     </w:p>
     <w:p>
       <w:r>
-        <w:t xml:space="preserve">    Update version: 2.46.6-1~deb12u1 </w:t>
+        <w:t xml:space="preserve">  Update version: 2.46.6-1~deb12u1 </w:t>
         <w:br/>
       </w:r>
     </w:p>
     <w:p>
       <w:r>
-        <w:t xml:space="preserve">    Affiliated CVES: CVE-2013-3667, CVE-2025-1228 </w:t>
+        <w:t xml:space="preserve">  Affiliated CVES: </w:t>
+        <w:br/>
+      </w:r>
+    </w:p>
+    <w:p>
+      <w:r>
+        <w:t xml:space="preserve">   CVE-2013-3667</w:t>
         <w:br/>
       </w:r>
     </w:p>
@@ -145,19 +163,25 @@
     </w:p>
     <w:p>
       <w:r>
-        <w:t xml:space="preserve">    Current version: 2.46.5-1~deb12u1 </w:t>
+        <w:t xml:space="preserve">  Current version: 2.46.5-1~deb12u1 </w:t>
         <w:br/>
       </w:r>
     </w:p>
     <w:p>
       <w:r>
-        <w:t xml:space="preserve">    Update version: 2.46.6-1~deb12u1 </w:t>
+        <w:t xml:space="preserve">  Update version: 2.46.6-1~deb12u1 </w:t>
         <w:br/>
       </w:r>
     </w:p>
     <w:p>
       <w:r>
-        <w:t xml:space="preserve">    Affiliated CVES: CVE-2013-3667, CVE-2025-1228 </w:t>
+        <w:t xml:space="preserve">  Affiliated CVES: </w:t>
+        <w:br/>
+      </w:r>
+    </w:p>
+    <w:p>
+      <w:r>
+        <w:t xml:space="preserve">   CVE-2013-3667</w:t>
         <w:br/>
       </w:r>
     </w:p>
@@ -174,19 +198,25 @@
     </w:p>
     <w:p>
       <w:r>
-        <w:t xml:space="preserve">    Current version: 2.46.5-1~deb12u1 </w:t>
+        <w:t xml:space="preserve">  Current version: 2.46.5-1~deb12u1 </w:t>
         <w:br/>
       </w:r>
     </w:p>
     <w:p>
       <w:r>
-        <w:t xml:space="preserve">    Update version: 2.46.6-1~deb12u1 </w:t>
+        <w:t xml:space="preserve">  Update version: 2.46.6-1~deb12u1 </w:t>
         <w:br/>
       </w:r>
     </w:p>
     <w:p>
       <w:r>
-        <w:t xml:space="preserve">    Affiliated CVES: CVE-2013-3667, CVE-2025-1228 </w:t>
+        <w:t xml:space="preserve">  Affiliated CVES: </w:t>
+        <w:br/>
+      </w:r>
+    </w:p>
+    <w:p>
+      <w:r>
+        <w:t xml:space="preserve">   CVE-2013-3667</w:t>
         <w:br/>
       </w:r>
     </w:p>
@@ -203,19 +233,25 @@
     </w:p>
     <w:p>
       <w:r>
-        <w:t xml:space="preserve">    Current version: 2.46.5-1~deb12u1 </w:t>
+        <w:t xml:space="preserve">  Current version: 2.46.5-1~deb12u1 </w:t>
         <w:br/>
       </w:r>
     </w:p>
     <w:p>
       <w:r>
-        <w:t xml:space="preserve">    Update version: 2.46.6-1~deb12u1 </w:t>
+        <w:t xml:space="preserve">  Update version: 2.46.6-1~deb12u1 </w:t>
         <w:br/>
       </w:r>
     </w:p>
     <w:p>
       <w:r>
-        <w:t xml:space="preserve">    Affiliated CVES: CVE-2013-3667, CVE-2025-1228 </w:t>
+        <w:t xml:space="preserve">  Affiliated CVES: </w:t>
+        <w:br/>
+      </w:r>
+    </w:p>
+    <w:p>
+      <w:r>
+        <w:t xml:space="preserve">   CVE-2013-3667</w:t>
         <w:br/>
       </w:r>
     </w:p>
@@ -232,19 +268,25 @@
     </w:p>
     <w:p>
       <w:r>
-        <w:t xml:space="preserve">    Current version: 2.46.5-1~deb12u1 </w:t>
+        <w:t xml:space="preserve">  Current version: 2.46.5-1~deb12u1 </w:t>
         <w:br/>
       </w:r>
     </w:p>
     <w:p>
       <w:r>
-        <w:t xml:space="preserve">    Update version: 2.46.6-1~deb12u1 </w:t>
+        <w:t xml:space="preserve">  Update version: 2.46.6-1~deb12u1 </w:t>
         <w:br/>
       </w:r>
     </w:p>
     <w:p>
       <w:r>
-        <w:t xml:space="preserve">    Affiliated CVES: CVE-2013-3667, CVE-2025-1228 </w:t>
+        <w:t xml:space="preserve">  Affiliated CVES: </w:t>
+        <w:br/>
+      </w:r>
+    </w:p>
+    <w:p>
+      <w:r>
+        <w:t xml:space="preserve">   CVE-2013-3667</w:t>
         <w:br/>
       </w:r>
     </w:p>
@@ -261,19 +303,13 @@
     </w:p>
     <w:p>
       <w:r>
-        <w:t xml:space="preserve">    Current version: 4.19.0-2+deb12u1 </w:t>
+        <w:t xml:space="preserve">  Current version: 4.19.0-2+deb12u1 </w:t>
         <w:br/>
       </w:r>
     </w:p>
     <w:p>
       <w:r>
-        <w:t xml:space="preserve">    Update version: 4.19.0-2+deb12u1 </w:t>
-        <w:br/>
-      </w:r>
-    </w:p>
-    <w:p>
-      <w:r>
-        <w:t xml:space="preserve">    Affiliated CVES: None </w:t>
+        <w:t xml:space="preserve">  Update version: Not mentioned </w:t>
         <w:br/>
       </w:r>
     </w:p>
@@ -290,19 +326,25 @@
     </w:p>
     <w:p>
       <w:r>
-        <w:t xml:space="preserve">    Current version: 2.46.5-1~deb12u1 </w:t>
+        <w:t xml:space="preserve">  Current version: 2.46.5-1~deb12u1 </w:t>
         <w:br/>
       </w:r>
     </w:p>
     <w:p>
       <w:r>
-        <w:t xml:space="preserve">    Update version: 2.46.6-1~deb12u1 </w:t>
+        <w:t xml:space="preserve">  Update version: 2.46.6-1~deb12u1 </w:t>
         <w:br/>
       </w:r>
     </w:p>
     <w:p>
       <w:r>
-        <w:t xml:space="preserve">    Affiliated CVES: CVE-2013-3667, CVE-2025-1228 </w:t>
+        <w:t xml:space="preserve">  Affiliated CVES: </w:t>
+        <w:br/>
+      </w:r>
+    </w:p>
+    <w:p>
+      <w:r>
+        <w:t xml:space="preserve">   CVE-2013-3667</w:t>
         <w:br/>
       </w:r>
     </w:p>
@@ -319,19 +361,25 @@
     </w:p>
     <w:p>
       <w:r>
-        <w:t xml:space="preserve">    Current version: 2.46.5-1~deb12u1 </w:t>
+        <w:t xml:space="preserve">  Current version: 2.46.5-1~deb12u1 </w:t>
         <w:br/>
       </w:r>
     </w:p>
     <w:p>
       <w:r>
-        <w:t xml:space="preserve">    Update version: 2.46.6-1~deb12u1 </w:t>
+        <w:t xml:space="preserve">  Update version: 2.46.6-1~deb12u1 </w:t>
         <w:br/>
       </w:r>
     </w:p>
     <w:p>
       <w:r>
-        <w:t xml:space="preserve">    Affiliated CVES: CVE-2013-3667, CVE-2025-1228 </w:t>
+        <w:t xml:space="preserve">  Affiliated CVES: </w:t>
+        <w:br/>
+      </w:r>
+    </w:p>
+    <w:p>
+      <w:r>
+        <w:t xml:space="preserve">   CVE-2013-3667</w:t>
         <w:br/>
       </w:r>
     </w:p>
@@ -348,19 +396,25 @@
     </w:p>
     <w:p>
       <w:r>
-        <w:t xml:space="preserve">    Current version: 2.46.5-1~deb12u1 </w:t>
+        <w:t xml:space="preserve">  Current version: 2.46.5-1~deb12u1 </w:t>
         <w:br/>
       </w:r>
     </w:p>
     <w:p>
       <w:r>
-        <w:t xml:space="preserve">    Update version: 2.46.6-1~deb12u1 </w:t>
+        <w:t xml:space="preserve">  Update version: 2.46.6-1~deb12u1 </w:t>
         <w:br/>
       </w:r>
     </w:p>
     <w:p>
       <w:r>
-        <w:t xml:space="preserve">    Affiliated CVES: CVE-2013-3667, CVE-2025-1228 </w:t>
+        <w:t xml:space="preserve">  Affiliated CVES: </w:t>
+        <w:br/>
+      </w:r>
+    </w:p>
+    <w:p>
+      <w:r>
+        <w:t xml:space="preserve">   CVE-2013-3667</w:t>
         <w:br/>
       </w:r>
     </w:p>
@@ -377,19 +431,13 @@
     </w:p>
     <w:p>
       <w:r>
-        <w:t xml:space="preserve">    Current version: 1:9.2p1-2+deb12u4 </w:t>
+        <w:t xml:space="preserve">  Current version: 1:9.2p1-2+deb12u4 </w:t>
         <w:br/>
       </w:r>
     </w:p>
     <w:p>
       <w:r>
-        <w:t xml:space="preserve">    Update version: 1:9.2p1-2+deb12u5 </w:t>
-        <w:br/>
-      </w:r>
-    </w:p>
-    <w:p>
-      <w:r>
-        <w:t xml:space="preserve">    Affiliated CVES: None</w:t>
+        <w:t xml:space="preserve">  Update version: 1:9.2p1-2+deb12u5</w:t>
       </w:r>
     </w:p>
     <w:sectPr>

</xml_diff>

<commit_message>
tweaked pdf / docx output -c.s
</commit_message>
<xml_diff>
--- a/chromadb_test/model_output/output_RMF-Client01/docx_output.docx
+++ b/chromadb_test/model_output/output_RMF-Client01/docx_output.docx
@@ -15,7 +15,7 @@
         <w:pStyle w:val="Heading1"/>
       </w:pPr>
       <w:r>
-        <w:t>2025-03-01 17:43:55.105921</w:t>
+        <w:t>2025-03-01 17:50:49.933015</w:t>
       </w:r>
     </w:p>
     <w:p>
@@ -31,7 +31,7 @@
         <w:pStyle w:val="Heading1"/>
       </w:pPr>
       <w:r>
-        <w:t>RMF-Client01</w:t>
+        <w:t>Computer Name: RMF-Client01</w:t>
       </w:r>
     </w:p>
     <w:p>
@@ -39,7 +39,7 @@
         <w:pStyle w:val="Heading1"/>
       </w:pPr>
       <w:r>
-        <w:t>Debian 6.1.128-1</w:t>
+        <w:t>OS Version: Debian 6.1.128-1</w:t>
       </w:r>
     </w:p>
     <w:p>
@@ -47,36 +47,42 @@
         <w:pStyle w:val="Heading1"/>
       </w:pPr>
       <w:r>
-        <w:t>10.0.0.20</w:t>
+        <w:t>IP Address: 10.0.0.20</w:t>
       </w:r>
     </w:p>
     <w:p>
       <w:r>
-        <w:t xml:space="preserve">1. gir1.2-javascriptcoregtk-4.0/stable-security </w:t>
+        <w:t>1. gir1.2-javascriptcoregtk-4.0/stable-security</w:t>
         <w:br/>
       </w:r>
     </w:p>
     <w:p>
       <w:r>
-        <w:t xml:space="preserve">  Current version: 2.46.5-1~deb12u1 </w:t>
+        <w:t>Current version: 2.46.5-1~deb12u1</w:t>
         <w:br/>
       </w:r>
     </w:p>
     <w:p>
       <w:r>
-        <w:t xml:space="preserve">  Update version: 2.46.6-1~deb12u1 </w:t>
+        <w:t>Update version: 2.46.6-1~deb12u1</w:t>
         <w:br/>
       </w:r>
     </w:p>
     <w:p>
       <w:r>
-        <w:t xml:space="preserve">  Affiliated CVES: </w:t>
+        <w:t>Affiliated CVES:</w:t>
         <w:br/>
       </w:r>
     </w:p>
     <w:p>
       <w:r>
-        <w:t xml:space="preserve">   CVE-2013-3667</w:t>
+        <w:t xml:space="preserve"> </w:t>
+        <w:br/>
+      </w:r>
+    </w:p>
+    <w:p>
+      <w:r>
+        <w:t xml:space="preserve"> </w:t>
         <w:br/>
       </w:r>
     </w:p>
@@ -87,31 +93,37 @@
     </w:p>
     <w:p>
       <w:r>
-        <w:t xml:space="preserve">2. gir1.2-javascriptcoregtk-4.1/stable-security </w:t>
+        <w:t>1. gir1.2-javascriptcoregtk-4.1/stable-security</w:t>
         <w:br/>
       </w:r>
     </w:p>
     <w:p>
       <w:r>
-        <w:t xml:space="preserve">  Current version: 2.46.5-1~deb12u1 </w:t>
+        <w:t>Current version: 2.46.5-1~deb12u1</w:t>
         <w:br/>
       </w:r>
     </w:p>
     <w:p>
       <w:r>
-        <w:t xml:space="preserve">  Update version: 2.46.6-1~deb12u1 </w:t>
+        <w:t>Update version: 2.46.6-1~deb12u1</w:t>
         <w:br/>
       </w:r>
     </w:p>
     <w:p>
       <w:r>
-        <w:t xml:space="preserve">  Affiliated CVES: </w:t>
+        <w:t>Affiliated CVES:</w:t>
         <w:br/>
       </w:r>
     </w:p>
     <w:p>
       <w:r>
-        <w:t xml:space="preserve">   CVE-2013-3667</w:t>
+        <w:t xml:space="preserve"> </w:t>
+        <w:br/>
+      </w:r>
+    </w:p>
+    <w:p>
+      <w:r>
+        <w:t xml:space="preserve"> </w:t>
         <w:br/>
       </w:r>
     </w:p>
@@ -122,31 +134,37 @@
     </w:p>
     <w:p>
       <w:r>
-        <w:t xml:space="preserve">3. gir1.2-webkit2-4.0/stable-security </w:t>
+        <w:t>1. gir1.2-webkit2-4.0/stable-security</w:t>
         <w:br/>
       </w:r>
     </w:p>
     <w:p>
       <w:r>
-        <w:t xml:space="preserve">  Current version: 2.46.5-1~deb12u1 </w:t>
+        <w:t>Current version: 2.46.5-1~deb12u1</w:t>
         <w:br/>
       </w:r>
     </w:p>
     <w:p>
       <w:r>
-        <w:t xml:space="preserve">  Update version: 2.46.6-1~deb12u1 </w:t>
+        <w:t>Update version: 2.46.6-1~deb12u1</w:t>
         <w:br/>
       </w:r>
     </w:p>
     <w:p>
       <w:r>
-        <w:t xml:space="preserve">  Affiliated CVES: </w:t>
+        <w:t>Affiliated CVES:</w:t>
         <w:br/>
       </w:r>
     </w:p>
     <w:p>
       <w:r>
-        <w:t xml:space="preserve">   CVE-2013-3667</w:t>
+        <w:t xml:space="preserve"> </w:t>
+        <w:br/>
+      </w:r>
+    </w:p>
+    <w:p>
+      <w:r>
+        <w:t xml:space="preserve"> </w:t>
         <w:br/>
       </w:r>
     </w:p>
@@ -157,31 +175,37 @@
     </w:p>
     <w:p>
       <w:r>
-        <w:t xml:space="preserve">4. gir1.2-webkit2-4.1/stable-security </w:t>
+        <w:t>1. gir1.2-webkit2-4.1/stable-security</w:t>
         <w:br/>
       </w:r>
     </w:p>
     <w:p>
       <w:r>
-        <w:t xml:space="preserve">  Current version: 2.46.5-1~deb12u1 </w:t>
+        <w:t>Current version: 2.46.5-1~deb12u1</w:t>
         <w:br/>
       </w:r>
     </w:p>
     <w:p>
       <w:r>
-        <w:t xml:space="preserve">  Update version: 2.46.6-1~deb12u1 </w:t>
+        <w:t>Update version: 2.46.6-1~deb12u1</w:t>
         <w:br/>
       </w:r>
     </w:p>
     <w:p>
       <w:r>
-        <w:t xml:space="preserve">  Affiliated CVES: </w:t>
+        <w:t>Affiliated CVES:</w:t>
         <w:br/>
       </w:r>
     </w:p>
     <w:p>
       <w:r>
-        <w:t xml:space="preserve">   CVE-2013-3667</w:t>
+        <w:t xml:space="preserve"> </w:t>
+        <w:br/>
+      </w:r>
+    </w:p>
+    <w:p>
+      <w:r>
+        <w:t xml:space="preserve"> </w:t>
         <w:br/>
       </w:r>
     </w:p>
@@ -192,31 +216,49 @@
     </w:p>
     <w:p>
       <w:r>
-        <w:t xml:space="preserve">5. libjavascriptcoregtk-4.0-18/stable-security </w:t>
+        <w:t>1. libjavascriptcoregtk-4.0-18/stable-security</w:t>
         <w:br/>
       </w:r>
     </w:p>
     <w:p>
       <w:r>
-        <w:t xml:space="preserve">  Current version: 2.46.5-1~deb12u1 </w:t>
+        <w:t>Current version: 2.46.5-1~deb12u1</w:t>
         <w:br/>
       </w:r>
     </w:p>
     <w:p>
       <w:r>
-        <w:t xml:space="preserve">  Update version: 2.46.6-1~deb12u1 </w:t>
+        <w:t>Update version: 2.46.6-1~deb12u1</w:t>
         <w:br/>
       </w:r>
     </w:p>
     <w:p>
       <w:r>
-        <w:t xml:space="preserve">  Affiliated CVES: </w:t>
+        <w:t>Affiliated CVES:</w:t>
         <w:br/>
       </w:r>
     </w:p>
     <w:p>
       <w:r>
-        <w:t xml:space="preserve">   CVE-2013-3667</w:t>
+        <w:t xml:space="preserve"> CVE-2013-3667</w:t>
+        <w:br/>
+      </w:r>
+    </w:p>
+    <w:p>
+      <w:r>
+        <w:t xml:space="preserve"> </w:t>
+        <w:br/>
+      </w:r>
+    </w:p>
+    <w:p>
+      <w:r>
+        <w:t xml:space="preserve"> </w:t>
+        <w:br/>
+      </w:r>
+    </w:p>
+    <w:p>
+      <w:r>
+        <w:t xml:space="preserve"> </w:t>
         <w:br/>
       </w:r>
     </w:p>
@@ -227,31 +269,49 @@
     </w:p>
     <w:p>
       <w:r>
-        <w:t xml:space="preserve">6. libjavascriptcoregtk-4.1-0/stable-security </w:t>
+        <w:t>1. libjavascriptcoregtk-4.1-0/stable-security</w:t>
         <w:br/>
       </w:r>
     </w:p>
     <w:p>
       <w:r>
-        <w:t xml:space="preserve">  Current version: 2.46.5-1~deb12u1 </w:t>
+        <w:t>Current version: 2.46.5-1~deb12u1</w:t>
         <w:br/>
       </w:r>
     </w:p>
     <w:p>
       <w:r>
-        <w:t xml:space="preserve">  Update version: 2.46.6-1~deb12u1 </w:t>
+        <w:t>Update version: 2.46.6-1~deb12u1</w:t>
         <w:br/>
       </w:r>
     </w:p>
     <w:p>
       <w:r>
-        <w:t xml:space="preserve">  Affiliated CVES: </w:t>
+        <w:t>Affiliated CVES:</w:t>
         <w:br/>
       </w:r>
     </w:p>
     <w:p>
       <w:r>
-        <w:t xml:space="preserve">   CVE-2013-3667</w:t>
+        <w:t xml:space="preserve"> CVE-2013-3667</w:t>
+        <w:br/>
+      </w:r>
+    </w:p>
+    <w:p>
+      <w:r>
+        <w:t xml:space="preserve"> </w:t>
+        <w:br/>
+      </w:r>
+    </w:p>
+    <w:p>
+      <w:r>
+        <w:t xml:space="preserve"> </w:t>
+        <w:br/>
+      </w:r>
+    </w:p>
+    <w:p>
+      <w:r>
+        <w:t xml:space="preserve"> </w:t>
         <w:br/>
       </w:r>
     </w:p>
@@ -262,31 +322,49 @@
     </w:p>
     <w:p>
       <w:r>
-        <w:t xml:space="preserve">7. libjavascriptcoregtk-6.0-1/stable-security </w:t>
+        <w:t>1. libjavascriptcoregtk-6.0-1/stable-security</w:t>
         <w:br/>
       </w:r>
     </w:p>
     <w:p>
       <w:r>
-        <w:t xml:space="preserve">  Current version: 2.46.5-1~deb12u1 </w:t>
+        <w:t>Current version: 2.46.5-1~deb12u1</w:t>
         <w:br/>
       </w:r>
     </w:p>
     <w:p>
       <w:r>
-        <w:t xml:space="preserve">  Update version: 2.46.6-1~deb12u1 </w:t>
+        <w:t>Update version: 2.46.6-1~deb12u1</w:t>
         <w:br/>
       </w:r>
     </w:p>
     <w:p>
       <w:r>
-        <w:t xml:space="preserve">  Affiliated CVES: </w:t>
+        <w:t>Affiliated CVES:</w:t>
         <w:br/>
       </w:r>
     </w:p>
     <w:p>
       <w:r>
-        <w:t xml:space="preserve">   CVE-2013-3667</w:t>
+        <w:t xml:space="preserve"> CVE-2013-3667</w:t>
+        <w:br/>
+      </w:r>
+    </w:p>
+    <w:p>
+      <w:r>
+        <w:t xml:space="preserve"> </w:t>
+        <w:br/>
+      </w:r>
+    </w:p>
+    <w:p>
+      <w:r>
+        <w:t xml:space="preserve"> </w:t>
+        <w:br/>
+      </w:r>
+    </w:p>
+    <w:p>
+      <w:r>
+        <w:t xml:space="preserve"> </w:t>
         <w:br/>
       </w:r>
     </w:p>
@@ -297,19 +375,25 @@
     </w:p>
     <w:p>
       <w:r>
-        <w:t xml:space="preserve">8. libtasn1-6/stable-security </w:t>
+        <w:t>1. libtasn1-6/stable-security</w:t>
         <w:br/>
       </w:r>
     </w:p>
     <w:p>
       <w:r>
-        <w:t xml:space="preserve">  Current version: 4.19.0-2+deb12u1 </w:t>
+        <w:t>Current version: 4.19.0-2</w:t>
         <w:br/>
       </w:r>
     </w:p>
     <w:p>
       <w:r>
-        <w:t xml:space="preserve">  Update version: Not mentioned </w:t>
+        <w:t>Update version: (No CVE information available)</w:t>
+        <w:br/>
+      </w:r>
+    </w:p>
+    <w:p>
+      <w:r>
+        <w:t xml:space="preserve">Affiliated CVES: </w:t>
         <w:br/>
       </w:r>
     </w:p>
@@ -320,31 +404,54 @@
     </w:p>
     <w:p>
       <w:r>
-        <w:t xml:space="preserve">9. libwebkit2gtk-4.0-37/stable-security </w:t>
         <w:br/>
       </w:r>
     </w:p>
     <w:p>
       <w:r>
-        <w:t xml:space="preserve">  Current version: 2.46.5-1~deb12u1 </w:t>
+        <w:t>1. libwebkit2gtk-4.0-37/stable-security</w:t>
         <w:br/>
       </w:r>
     </w:p>
     <w:p>
       <w:r>
-        <w:t xml:space="preserve">  Update version: 2.46.6-1~deb12u1 </w:t>
+        <w:t>Current version: 2.46.5-1~deb12u1</w:t>
         <w:br/>
       </w:r>
     </w:p>
     <w:p>
       <w:r>
-        <w:t xml:space="preserve">  Affiliated CVES: </w:t>
+        <w:t>Update version: 2.46.6-1~deb12u1</w:t>
         <w:br/>
       </w:r>
     </w:p>
     <w:p>
       <w:r>
-        <w:t xml:space="preserve">   CVE-2013-3667</w:t>
+        <w:t>Affiliated CVES:</w:t>
+        <w:br/>
+      </w:r>
+    </w:p>
+    <w:p>
+      <w:r>
+        <w:t xml:space="preserve"> CVE-2013-3667</w:t>
+        <w:br/>
+      </w:r>
+    </w:p>
+    <w:p>
+      <w:r>
+        <w:t xml:space="preserve"> </w:t>
+        <w:br/>
+      </w:r>
+    </w:p>
+    <w:p>
+      <w:r>
+        <w:t xml:space="preserve"> </w:t>
+        <w:br/>
+      </w:r>
+    </w:p>
+    <w:p>
+      <w:r>
+        <w:t xml:space="preserve"> </w:t>
         <w:br/>
       </w:r>
     </w:p>
@@ -355,31 +462,49 @@
     </w:p>
     <w:p>
       <w:r>
-        <w:t xml:space="preserve">10. libwebkit2gtk-4.1-0/stable-security </w:t>
+        <w:t>1. libwebkit2gtk-4.1-0/stable-security</w:t>
         <w:br/>
       </w:r>
     </w:p>
     <w:p>
       <w:r>
-        <w:t xml:space="preserve">  Current version: 2.46.5-1~deb12u1 </w:t>
+        <w:t>Current version: 2.46.5-1~deb12u1</w:t>
         <w:br/>
       </w:r>
     </w:p>
     <w:p>
       <w:r>
-        <w:t xml:space="preserve">  Update version: 2.46.6-1~deb12u1 </w:t>
+        <w:t>Update version: 2.46.6-1~deb12u1</w:t>
         <w:br/>
       </w:r>
     </w:p>
     <w:p>
       <w:r>
-        <w:t xml:space="preserve">  Affiliated CVES: </w:t>
+        <w:t>Affiliated CVES:</w:t>
         <w:br/>
       </w:r>
     </w:p>
     <w:p>
       <w:r>
-        <w:t xml:space="preserve">   CVE-2013-3667</w:t>
+        <w:t xml:space="preserve"> CVE-2013-3667</w:t>
+        <w:br/>
+      </w:r>
+    </w:p>
+    <w:p>
+      <w:r>
+        <w:t xml:space="preserve"> </w:t>
+        <w:br/>
+      </w:r>
+    </w:p>
+    <w:p>
+      <w:r>
+        <w:t xml:space="preserve"> </w:t>
+        <w:br/>
+      </w:r>
+    </w:p>
+    <w:p>
+      <w:r>
+        <w:t xml:space="preserve"> </w:t>
         <w:br/>
       </w:r>
     </w:p>
@@ -390,54 +515,31 @@
     </w:p>
     <w:p>
       <w:r>
-        <w:t xml:space="preserve">11. libwebkitgtk-6.0-4/stable-security </w:t>
+        <w:t>1. libwebkitgtk-6.0-4/stable-security</w:t>
         <w:br/>
       </w:r>
     </w:p>
     <w:p>
       <w:r>
-        <w:t xml:space="preserve">  Current version: 2.46.5-1~deb12u1 </w:t>
+        <w:t>Current version: 2.46.5-1~deb12u1</w:t>
         <w:br/>
       </w:r>
     </w:p>
     <w:p>
       <w:r>
-        <w:t xml:space="preserve">  Update version: 2.46.6-1~deb12u1 </w:t>
+        <w:t>Update version: 2.46.6-1~deb12u1</w:t>
         <w:br/>
       </w:r>
     </w:p>
     <w:p>
       <w:r>
-        <w:t xml:space="preserve">  Affiliated CVES: </w:t>
+        <w:t>Affiliated CVES:</w:t>
         <w:br/>
       </w:r>
     </w:p>
     <w:p>
       <w:r>
-        <w:t xml:space="preserve">   CVE-2013-3667</w:t>
-        <w:br/>
-      </w:r>
-    </w:p>
-    <w:p>
-      <w:r>
-        <w:br/>
-      </w:r>
-    </w:p>
-    <w:p>
-      <w:r>
-        <w:t xml:space="preserve">12. openssh-client/stable-security </w:t>
-        <w:br/>
-      </w:r>
-    </w:p>
-    <w:p>
-      <w:r>
-        <w:t xml:space="preserve">  Current version: 1:9.2p1-2+deb12u4 </w:t>
-        <w:br/>
-      </w:r>
-    </w:p>
-    <w:p>
-      <w:r>
-        <w:t xml:space="preserve">  Update version: 1:9.2p1-2+deb12u5</w:t>
+        <w:t xml:space="preserve"> CVE-2013-3667</w:t>
       </w:r>
     </w:p>
     <w:sectPr>

</xml_diff>

<commit_message>
only need to run QueryLLM
</commit_message>
<xml_diff>
--- a/chromadb_test/model_output/output_RMF-Client01/docx_output.docx
+++ b/chromadb_test/model_output/output_RMF-Client01/docx_output.docx
@@ -15,7 +15,7 @@
         <w:pStyle w:val="Heading1"/>
       </w:pPr>
       <w:r>
-        <w:t>2025-03-01 17:55:20.667896</w:t>
+        <w:t>2025-03-11 08:12:31.305732</w:t>
       </w:r>
     </w:p>
     <w:p>
@@ -60,31 +60,37 @@
     </w:p>
     <w:p>
       <w:r>
-        <w:t xml:space="preserve">1. gir1.2-javascriptcoregtk-4.0/stable-security </w:t>
+        <w:t>(1)</w:t>
         <w:br/>
       </w:r>
     </w:p>
     <w:p>
       <w:r>
-        <w:t xml:space="preserve">  Current version: 2.46.5-1~deb12u1</w:t>
+        <w:t xml:space="preserve">Name of package: gir1.2-javascriptcoregtk-4.0/stable-security </w:t>
         <w:br/>
       </w:r>
     </w:p>
     <w:p>
       <w:r>
-        <w:t xml:space="preserve">  Update version: 2.46.6-1~deb12u1</w:t>
+        <w:t xml:space="preserve">Current version: 2.46.5-1~deb12u1 </w:t>
         <w:br/>
       </w:r>
     </w:p>
     <w:p>
       <w:r>
-        <w:t xml:space="preserve">  Affiliated CVES: </w:t>
+        <w:t xml:space="preserve">Update version: 2.46.6-1~deb12u1 </w:t>
         <w:br/>
       </w:r>
     </w:p>
     <w:p>
       <w:r>
-        <w:t xml:space="preserve">    CVE-2013-3667 </w:t>
+        <w:t>Affiliated CVES:</w:t>
+        <w:br/>
+      </w:r>
+    </w:p>
+    <w:p>
+      <w:r>
+        <w:t>CVE-2013-3667</w:t>
         <w:br/>
       </w:r>
     </w:p>
@@ -95,31 +101,37 @@
     </w:p>
     <w:p>
       <w:r>
-        <w:t xml:space="preserve">2. gir1.2-javascriptcoregtk-4.1/stable-security </w:t>
+        <w:t>(2)</w:t>
         <w:br/>
       </w:r>
     </w:p>
     <w:p>
       <w:r>
-        <w:t xml:space="preserve">  Current version: 2.46.5-1~deb12u1</w:t>
+        <w:t xml:space="preserve">Name of package: gir1.2-javascriptcoregtk-4.1/stable-security </w:t>
         <w:br/>
       </w:r>
     </w:p>
     <w:p>
       <w:r>
-        <w:t xml:space="preserve">  Update version: 2.46.6-1~deb12u1</w:t>
+        <w:t xml:space="preserve">Current version: 2.46.5-1~deb12u1 </w:t>
         <w:br/>
       </w:r>
     </w:p>
     <w:p>
       <w:r>
-        <w:t xml:space="preserve">  Affiliated CVES: </w:t>
+        <w:t xml:space="preserve">Update version: 2.46.6-1~deb12u1 </w:t>
         <w:br/>
       </w:r>
     </w:p>
     <w:p>
       <w:r>
-        <w:t xml:space="preserve">    CVE-2013-3667 </w:t>
+        <w:t>Affiliated CVES:</w:t>
+        <w:br/>
+      </w:r>
+    </w:p>
+    <w:p>
+      <w:r>
+        <w:t>CVE-2013-3667</w:t>
         <w:br/>
       </w:r>
     </w:p>
@@ -130,31 +142,37 @@
     </w:p>
     <w:p>
       <w:r>
-        <w:t xml:space="preserve">3. gir1.2-webkit2-4.0/stable-security </w:t>
+        <w:t>(3)</w:t>
         <w:br/>
       </w:r>
     </w:p>
     <w:p>
       <w:r>
-        <w:t xml:space="preserve">  Current version: 2.46.5-1~deb12u1</w:t>
+        <w:t xml:space="preserve">Name of package: gir1.2-webkit2-4.0/stable-security </w:t>
         <w:br/>
       </w:r>
     </w:p>
     <w:p>
       <w:r>
-        <w:t xml:space="preserve">  Update version: 2.46.6-1~deb12u1</w:t>
+        <w:t xml:space="preserve">Current version: 2.46.5-1~deb12u1 </w:t>
         <w:br/>
       </w:r>
     </w:p>
     <w:p>
       <w:r>
-        <w:t xml:space="preserve">  Affiliated CVES: </w:t>
+        <w:t xml:space="preserve">Update version: 2.46.6-1~deb12u1 </w:t>
         <w:br/>
       </w:r>
     </w:p>
     <w:p>
       <w:r>
-        <w:t xml:space="preserve">    CVE-2013-3667 </w:t>
+        <w:t>Affiliated CVES:</w:t>
+        <w:br/>
+      </w:r>
+    </w:p>
+    <w:p>
+      <w:r>
+        <w:t>CVE-2013-3667</w:t>
         <w:br/>
       </w:r>
     </w:p>
@@ -165,31 +183,37 @@
     </w:p>
     <w:p>
       <w:r>
-        <w:t xml:space="preserve">4. gir1.2-webkit2-4.1/stable-security </w:t>
+        <w:t>(4)</w:t>
         <w:br/>
       </w:r>
     </w:p>
     <w:p>
       <w:r>
-        <w:t xml:space="preserve">  Current version: 2.46.5-1~deb12u1</w:t>
+        <w:t xml:space="preserve">Name of package: gir1.2-webkit2-4.1/stable-security </w:t>
         <w:br/>
       </w:r>
     </w:p>
     <w:p>
       <w:r>
-        <w:t xml:space="preserve">  Update version: 2.46.6-1~deb12u1</w:t>
+        <w:t xml:space="preserve">Current version: 2.46.5-1~deb12u1 </w:t>
         <w:br/>
       </w:r>
     </w:p>
     <w:p>
       <w:r>
-        <w:t xml:space="preserve">  Affiliated CVES: </w:t>
+        <w:t xml:space="preserve">Update version: 2.46.6-1~deb12u1 </w:t>
         <w:br/>
       </w:r>
     </w:p>
     <w:p>
       <w:r>
-        <w:t xml:space="preserve">    CVE-2013-3667 </w:t>
+        <w:t>Affiliated CVES:</w:t>
+        <w:br/>
+      </w:r>
+    </w:p>
+    <w:p>
+      <w:r>
+        <w:t>CVE-2013-3667</w:t>
         <w:br/>
       </w:r>
     </w:p>
@@ -200,31 +224,37 @@
     </w:p>
     <w:p>
       <w:r>
-        <w:t xml:space="preserve">5. libjavascriptcoregtk-4.0-18/stable-security </w:t>
+        <w:t>(5)</w:t>
         <w:br/>
       </w:r>
     </w:p>
     <w:p>
       <w:r>
-        <w:t xml:space="preserve">  Current version: 2.46.5-1~deb12u1</w:t>
+        <w:t xml:space="preserve">Name of package: libjavascriptcoregtk-4.0-18/stable-security </w:t>
         <w:br/>
       </w:r>
     </w:p>
     <w:p>
       <w:r>
-        <w:t xml:space="preserve">  Update version: 2.46.6-1~deb12u1</w:t>
+        <w:t xml:space="preserve">Current version: 2.46.5-1~deb12u1 </w:t>
         <w:br/>
       </w:r>
     </w:p>
     <w:p>
       <w:r>
-        <w:t xml:space="preserve">  Affiliated CVES: </w:t>
+        <w:t xml:space="preserve">Update version: 2.46.6-1~deb12u1 </w:t>
         <w:br/>
       </w:r>
     </w:p>
     <w:p>
       <w:r>
-        <w:t xml:space="preserve">    CVE-2013-3667 </w:t>
+        <w:t>Affiliated CVES:</w:t>
+        <w:br/>
+      </w:r>
+    </w:p>
+    <w:p>
+      <w:r>
+        <w:t>CVE-2013-3667</w:t>
         <w:br/>
       </w:r>
     </w:p>
@@ -235,31 +265,37 @@
     </w:p>
     <w:p>
       <w:r>
-        <w:t xml:space="preserve">6. libjavascriptcoregtk-4.1-0/stable-security </w:t>
+        <w:t>(6)</w:t>
         <w:br/>
       </w:r>
     </w:p>
     <w:p>
       <w:r>
-        <w:t xml:space="preserve">  Current version: 2.46.5-1~deb12u1</w:t>
+        <w:t xml:space="preserve">Name of package: libjavascriptcoregtk-4.1-0/stable-security </w:t>
         <w:br/>
       </w:r>
     </w:p>
     <w:p>
       <w:r>
-        <w:t xml:space="preserve">  Update version: 2.46.6-1~deb12u1</w:t>
+        <w:t xml:space="preserve">Current version: 2.46.5-1~deb12u1 </w:t>
         <w:br/>
       </w:r>
     </w:p>
     <w:p>
       <w:r>
-        <w:t xml:space="preserve">  Affiliated CVES: </w:t>
+        <w:t xml:space="preserve">Update version: 2.46.6-1~deb12u1 </w:t>
         <w:br/>
       </w:r>
     </w:p>
     <w:p>
       <w:r>
-        <w:t xml:space="preserve">    CVE-2013-3667 </w:t>
+        <w:t>Affiliated CVES:</w:t>
+        <w:br/>
+      </w:r>
+    </w:p>
+    <w:p>
+      <w:r>
+        <w:t>CVE-2013-3667</w:t>
         <w:br/>
       </w:r>
     </w:p>
@@ -270,31 +306,37 @@
     </w:p>
     <w:p>
       <w:r>
-        <w:t xml:space="preserve">7. libjavascriptcoregtk-6.0-1/stable-security </w:t>
+        <w:t>(7)</w:t>
         <w:br/>
       </w:r>
     </w:p>
     <w:p>
       <w:r>
-        <w:t xml:space="preserve">  Current version: 2.46.5-1~deb12u1</w:t>
+        <w:t xml:space="preserve">Name of package: libjavascriptcoregtk-6.0-1/stable-security </w:t>
         <w:br/>
       </w:r>
     </w:p>
     <w:p>
       <w:r>
-        <w:t xml:space="preserve">  Update version: 2.46.6-1~deb12u1</w:t>
+        <w:t xml:space="preserve">Current version: 2.46.5-1~deb12u1 </w:t>
         <w:br/>
       </w:r>
     </w:p>
     <w:p>
       <w:r>
-        <w:t xml:space="preserve">  Affiliated CVES: </w:t>
+        <w:t xml:space="preserve">Update version: 2.46.6-1~deb12u1 </w:t>
         <w:br/>
       </w:r>
     </w:p>
     <w:p>
       <w:r>
-        <w:t xml:space="preserve">    CVE-2013-3667 </w:t>
+        <w:t>Affiliated CVES:</w:t>
+        <w:br/>
+      </w:r>
+    </w:p>
+    <w:p>
+      <w:r>
+        <w:t>CVE-2013-3667</w:t>
         <w:br/>
       </w:r>
     </w:p>
@@ -305,25 +347,31 @@
     </w:p>
     <w:p>
       <w:r>
-        <w:t xml:space="preserve">8. libtasn1-6/stable-security </w:t>
+        <w:t>(8)</w:t>
         <w:br/>
       </w:r>
     </w:p>
     <w:p>
       <w:r>
-        <w:t xml:space="preserve">  Current version: 4.19.0-2</w:t>
+        <w:t xml:space="preserve">Name of package: libtasn1-6/stable-security </w:t>
         <w:br/>
       </w:r>
     </w:p>
     <w:p>
       <w:r>
-        <w:t xml:space="preserve">  Update version: </w:t>
+        <w:t xml:space="preserve">Current version: 4.19.0-2 </w:t>
         <w:br/>
       </w:r>
     </w:p>
     <w:p>
       <w:r>
-        <w:t xml:space="preserve">  (No affiliated CVE)</w:t>
+        <w:t xml:space="preserve">Update version: 4.19.0-2+deb12u1 </w:t>
+        <w:br/>
+      </w:r>
+    </w:p>
+    <w:p>
+      <w:r>
+        <w:t>No affiliated CVEs found.</w:t>
         <w:br/>
       </w:r>
     </w:p>
@@ -334,31 +382,37 @@
     </w:p>
     <w:p>
       <w:r>
-        <w:t xml:space="preserve">9. libwebkit2gtk-4.0-37/stable-security </w:t>
+        <w:t>(9)</w:t>
         <w:br/>
       </w:r>
     </w:p>
     <w:p>
       <w:r>
-        <w:t xml:space="preserve">  Current version: 2.46.5-1~deb12u1</w:t>
+        <w:t xml:space="preserve">Name of package: libwebkit2gtk-4.0-37/stable-security </w:t>
         <w:br/>
       </w:r>
     </w:p>
     <w:p>
       <w:r>
-        <w:t xml:space="preserve">  Update version: 2.46.6-1~deb12u1</w:t>
+        <w:t xml:space="preserve">Current version: 2.46.5-1~deb12u1 </w:t>
         <w:br/>
       </w:r>
     </w:p>
     <w:p>
       <w:r>
-        <w:t xml:space="preserve">  Affiliated CVES: </w:t>
+        <w:t xml:space="preserve">Update version: 2.46.6-1~deb12u1 </w:t>
         <w:br/>
       </w:r>
     </w:p>
     <w:p>
       <w:r>
-        <w:t xml:space="preserve">    CVE-2013-3667 </w:t>
+        <w:t>Affiliated CVES:</w:t>
+        <w:br/>
+      </w:r>
+    </w:p>
+    <w:p>
+      <w:r>
+        <w:t>CVE-2013-3667</w:t>
         <w:br/>
       </w:r>
     </w:p>
@@ -369,31 +423,37 @@
     </w:p>
     <w:p>
       <w:r>
-        <w:t xml:space="preserve">10. libwebkit2gtk-4.1-0/stable-security </w:t>
+        <w:t>(10)</w:t>
         <w:br/>
       </w:r>
     </w:p>
     <w:p>
       <w:r>
-        <w:t xml:space="preserve">  Current version: 2.46.5-1~deb12u1</w:t>
+        <w:t xml:space="preserve">Name of package: libwebkit2gtk-4.1-0/stable-security </w:t>
         <w:br/>
       </w:r>
     </w:p>
     <w:p>
       <w:r>
-        <w:t xml:space="preserve">  Update version: 2.46.6-1~deb12u1</w:t>
+        <w:t xml:space="preserve">Current version: 2.46.5-1~deb12u1 </w:t>
         <w:br/>
       </w:r>
     </w:p>
     <w:p>
       <w:r>
-        <w:t xml:space="preserve">  Affiliated CVES: </w:t>
+        <w:t xml:space="preserve">Update version: 2.46.6-1~deb12u1 </w:t>
         <w:br/>
       </w:r>
     </w:p>
     <w:p>
       <w:r>
-        <w:t xml:space="preserve">    CVE-2013-3667 </w:t>
+        <w:t>Affiliated CVES:</w:t>
+        <w:br/>
+      </w:r>
+    </w:p>
+    <w:p>
+      <w:r>
+        <w:t>CVE-2013-3667</w:t>
         <w:br/>
       </w:r>
     </w:p>
@@ -404,31 +464,37 @@
     </w:p>
     <w:p>
       <w:r>
-        <w:t xml:space="preserve">11. libwebkitgtk-6.0-4/stable-security </w:t>
+        <w:t>(11)</w:t>
         <w:br/>
       </w:r>
     </w:p>
     <w:p>
       <w:r>
-        <w:t xml:space="preserve">  Current version: 2.46.5-1~deb12u1</w:t>
+        <w:t xml:space="preserve">Name of package: libwebkitgtk-6.0-4/stable-security </w:t>
         <w:br/>
       </w:r>
     </w:p>
     <w:p>
       <w:r>
-        <w:t xml:space="preserve">  Update version: 2.46.6-1~deb12u1</w:t>
+        <w:t xml:space="preserve">Current version: 2.46.5-1~deb12u1 </w:t>
         <w:br/>
       </w:r>
     </w:p>
     <w:p>
       <w:r>
-        <w:t xml:space="preserve">  Affiliated CVES: </w:t>
+        <w:t xml:space="preserve">Update version: 2.46.6-1~deb12u1 </w:t>
         <w:br/>
       </w:r>
     </w:p>
     <w:p>
       <w:r>
-        <w:t xml:space="preserve">    CVE-2013-3667 </w:t>
+        <w:t>Affiliated CVES:</w:t>
+        <w:br/>
+      </w:r>
+    </w:p>
+    <w:p>
+      <w:r>
+        <w:t>CVE-2013-3667</w:t>
         <w:br/>
       </w:r>
     </w:p>
@@ -439,25 +505,31 @@
     </w:p>
     <w:p>
       <w:r>
-        <w:t xml:space="preserve">12. openssh-client/stable-security </w:t>
+        <w:t>(12)</w:t>
         <w:br/>
       </w:r>
     </w:p>
     <w:p>
       <w:r>
-        <w:t xml:space="preserve">  Current version: 1:9.2p1-2+deb12u4</w:t>
+        <w:t xml:space="preserve">Name of package: openssh-client/stable-security </w:t>
         <w:br/>
       </w:r>
     </w:p>
     <w:p>
       <w:r>
-        <w:t xml:space="preserve">  Update version: 1:9.2p1-2+deb12u5</w:t>
+        <w:t xml:space="preserve">Current version: 9.2p1-2+deb12u4 </w:t>
         <w:br/>
       </w:r>
     </w:p>
     <w:p>
       <w:r>
-        <w:t xml:space="preserve">  (No affiliated CVE)</w:t>
+        <w:t xml:space="preserve">Update version: 1:9.2p1-2+deb12u5 </w:t>
+        <w:br/>
+      </w:r>
+    </w:p>
+    <w:p>
+      <w:r>
+        <w:t>No affiliated CVEs found.</w:t>
       </w:r>
     </w:p>
     <w:sectPr>

</xml_diff>

<commit_message>
cleaned up code -c.s
</commit_message>
<xml_diff>
--- a/chromadb_test/model_output/output_RMF-Client01/docx_output.docx
+++ b/chromadb_test/model_output/output_RMF-Client01/docx_output.docx
@@ -15,7 +15,7 @@
         <w:pStyle w:val="Heading1"/>
       </w:pPr>
       <w:r>
-        <w:t>2025-03-11 08:12:31.305732</w:t>
+        <w:t>2025-03-11 10:16:04.935339</w:t>
       </w:r>
     </w:p>
     <w:p>
@@ -60,476 +60,25 @@
     </w:p>
     <w:p>
       <w:r>
-        <w:t>(1)</w:t>
+        <w:t>1. firefox-esr:</w:t>
         <w:br/>
       </w:r>
     </w:p>
     <w:p>
       <w:r>
-        <w:t xml:space="preserve">Name of package: gir1.2-javascriptcoregtk-4.0/stable-security </w:t>
+        <w:t xml:space="preserve">    Current version: 128.7.0esr-1~deb12u1</w:t>
         <w:br/>
       </w:r>
     </w:p>
     <w:p>
       <w:r>
-        <w:t xml:space="preserve">Current version: 2.46.5-1~deb12u1 </w:t>
+        <w:t xml:space="preserve">    Update version: 128.8.0esr-1~deb12u1</w:t>
         <w:br/>
       </w:r>
     </w:p>
     <w:p>
       <w:r>
-        <w:t xml:space="preserve">Update version: 2.46.6-1~deb12u1 </w:t>
-        <w:br/>
-      </w:r>
-    </w:p>
-    <w:p>
-      <w:r>
-        <w:t>Affiliated CVES:</w:t>
-        <w:br/>
-      </w:r>
-    </w:p>
-    <w:p>
-      <w:r>
-        <w:t>CVE-2013-3667</w:t>
-        <w:br/>
-      </w:r>
-    </w:p>
-    <w:p>
-      <w:r>
-        <w:br/>
-      </w:r>
-    </w:p>
-    <w:p>
-      <w:r>
-        <w:t>(2)</w:t>
-        <w:br/>
-      </w:r>
-    </w:p>
-    <w:p>
-      <w:r>
-        <w:t xml:space="preserve">Name of package: gir1.2-javascriptcoregtk-4.1/stable-security </w:t>
-        <w:br/>
-      </w:r>
-    </w:p>
-    <w:p>
-      <w:r>
-        <w:t xml:space="preserve">Current version: 2.46.5-1~deb12u1 </w:t>
-        <w:br/>
-      </w:r>
-    </w:p>
-    <w:p>
-      <w:r>
-        <w:t xml:space="preserve">Update version: 2.46.6-1~deb12u1 </w:t>
-        <w:br/>
-      </w:r>
-    </w:p>
-    <w:p>
-      <w:r>
-        <w:t>Affiliated CVES:</w:t>
-        <w:br/>
-      </w:r>
-    </w:p>
-    <w:p>
-      <w:r>
-        <w:t>CVE-2013-3667</w:t>
-        <w:br/>
-      </w:r>
-    </w:p>
-    <w:p>
-      <w:r>
-        <w:br/>
-      </w:r>
-    </w:p>
-    <w:p>
-      <w:r>
-        <w:t>(3)</w:t>
-        <w:br/>
-      </w:r>
-    </w:p>
-    <w:p>
-      <w:r>
-        <w:t xml:space="preserve">Name of package: gir1.2-webkit2-4.0/stable-security </w:t>
-        <w:br/>
-      </w:r>
-    </w:p>
-    <w:p>
-      <w:r>
-        <w:t xml:space="preserve">Current version: 2.46.5-1~deb12u1 </w:t>
-        <w:br/>
-      </w:r>
-    </w:p>
-    <w:p>
-      <w:r>
-        <w:t xml:space="preserve">Update version: 2.46.6-1~deb12u1 </w:t>
-        <w:br/>
-      </w:r>
-    </w:p>
-    <w:p>
-      <w:r>
-        <w:t>Affiliated CVES:</w:t>
-        <w:br/>
-      </w:r>
-    </w:p>
-    <w:p>
-      <w:r>
-        <w:t>CVE-2013-3667</w:t>
-        <w:br/>
-      </w:r>
-    </w:p>
-    <w:p>
-      <w:r>
-        <w:br/>
-      </w:r>
-    </w:p>
-    <w:p>
-      <w:r>
-        <w:t>(4)</w:t>
-        <w:br/>
-      </w:r>
-    </w:p>
-    <w:p>
-      <w:r>
-        <w:t xml:space="preserve">Name of package: gir1.2-webkit2-4.1/stable-security </w:t>
-        <w:br/>
-      </w:r>
-    </w:p>
-    <w:p>
-      <w:r>
-        <w:t xml:space="preserve">Current version: 2.46.5-1~deb12u1 </w:t>
-        <w:br/>
-      </w:r>
-    </w:p>
-    <w:p>
-      <w:r>
-        <w:t xml:space="preserve">Update version: 2.46.6-1~deb12u1 </w:t>
-        <w:br/>
-      </w:r>
-    </w:p>
-    <w:p>
-      <w:r>
-        <w:t>Affiliated CVES:</w:t>
-        <w:br/>
-      </w:r>
-    </w:p>
-    <w:p>
-      <w:r>
-        <w:t>CVE-2013-3667</w:t>
-        <w:br/>
-      </w:r>
-    </w:p>
-    <w:p>
-      <w:r>
-        <w:br/>
-      </w:r>
-    </w:p>
-    <w:p>
-      <w:r>
-        <w:t>(5)</w:t>
-        <w:br/>
-      </w:r>
-    </w:p>
-    <w:p>
-      <w:r>
-        <w:t xml:space="preserve">Name of package: libjavascriptcoregtk-4.0-18/stable-security </w:t>
-        <w:br/>
-      </w:r>
-    </w:p>
-    <w:p>
-      <w:r>
-        <w:t xml:space="preserve">Current version: 2.46.5-1~deb12u1 </w:t>
-        <w:br/>
-      </w:r>
-    </w:p>
-    <w:p>
-      <w:r>
-        <w:t xml:space="preserve">Update version: 2.46.6-1~deb12u1 </w:t>
-        <w:br/>
-      </w:r>
-    </w:p>
-    <w:p>
-      <w:r>
-        <w:t>Affiliated CVES:</w:t>
-        <w:br/>
-      </w:r>
-    </w:p>
-    <w:p>
-      <w:r>
-        <w:t>CVE-2013-3667</w:t>
-        <w:br/>
-      </w:r>
-    </w:p>
-    <w:p>
-      <w:r>
-        <w:br/>
-      </w:r>
-    </w:p>
-    <w:p>
-      <w:r>
-        <w:t>(6)</w:t>
-        <w:br/>
-      </w:r>
-    </w:p>
-    <w:p>
-      <w:r>
-        <w:t xml:space="preserve">Name of package: libjavascriptcoregtk-4.1-0/stable-security </w:t>
-        <w:br/>
-      </w:r>
-    </w:p>
-    <w:p>
-      <w:r>
-        <w:t xml:space="preserve">Current version: 2.46.5-1~deb12u1 </w:t>
-        <w:br/>
-      </w:r>
-    </w:p>
-    <w:p>
-      <w:r>
-        <w:t xml:space="preserve">Update version: 2.46.6-1~deb12u1 </w:t>
-        <w:br/>
-      </w:r>
-    </w:p>
-    <w:p>
-      <w:r>
-        <w:t>Affiliated CVES:</w:t>
-        <w:br/>
-      </w:r>
-    </w:p>
-    <w:p>
-      <w:r>
-        <w:t>CVE-2013-3667</w:t>
-        <w:br/>
-      </w:r>
-    </w:p>
-    <w:p>
-      <w:r>
-        <w:br/>
-      </w:r>
-    </w:p>
-    <w:p>
-      <w:r>
-        <w:t>(7)</w:t>
-        <w:br/>
-      </w:r>
-    </w:p>
-    <w:p>
-      <w:r>
-        <w:t xml:space="preserve">Name of package: libjavascriptcoregtk-6.0-1/stable-security </w:t>
-        <w:br/>
-      </w:r>
-    </w:p>
-    <w:p>
-      <w:r>
-        <w:t xml:space="preserve">Current version: 2.46.5-1~deb12u1 </w:t>
-        <w:br/>
-      </w:r>
-    </w:p>
-    <w:p>
-      <w:r>
-        <w:t xml:space="preserve">Update version: 2.46.6-1~deb12u1 </w:t>
-        <w:br/>
-      </w:r>
-    </w:p>
-    <w:p>
-      <w:r>
-        <w:t>Affiliated CVES:</w:t>
-        <w:br/>
-      </w:r>
-    </w:p>
-    <w:p>
-      <w:r>
-        <w:t>CVE-2013-3667</w:t>
-        <w:br/>
-      </w:r>
-    </w:p>
-    <w:p>
-      <w:r>
-        <w:br/>
-      </w:r>
-    </w:p>
-    <w:p>
-      <w:r>
-        <w:t>(8)</w:t>
-        <w:br/>
-      </w:r>
-    </w:p>
-    <w:p>
-      <w:r>
-        <w:t xml:space="preserve">Name of package: libtasn1-6/stable-security </w:t>
-        <w:br/>
-      </w:r>
-    </w:p>
-    <w:p>
-      <w:r>
-        <w:t xml:space="preserve">Current version: 4.19.0-2 </w:t>
-        <w:br/>
-      </w:r>
-    </w:p>
-    <w:p>
-      <w:r>
-        <w:t xml:space="preserve">Update version: 4.19.0-2+deb12u1 </w:t>
-        <w:br/>
-      </w:r>
-    </w:p>
-    <w:p>
-      <w:r>
-        <w:t>No affiliated CVEs found.</w:t>
-        <w:br/>
-      </w:r>
-    </w:p>
-    <w:p>
-      <w:r>
-        <w:br/>
-      </w:r>
-    </w:p>
-    <w:p>
-      <w:r>
-        <w:t>(9)</w:t>
-        <w:br/>
-      </w:r>
-    </w:p>
-    <w:p>
-      <w:r>
-        <w:t xml:space="preserve">Name of package: libwebkit2gtk-4.0-37/stable-security </w:t>
-        <w:br/>
-      </w:r>
-    </w:p>
-    <w:p>
-      <w:r>
-        <w:t xml:space="preserve">Current version: 2.46.5-1~deb12u1 </w:t>
-        <w:br/>
-      </w:r>
-    </w:p>
-    <w:p>
-      <w:r>
-        <w:t xml:space="preserve">Update version: 2.46.6-1~deb12u1 </w:t>
-        <w:br/>
-      </w:r>
-    </w:p>
-    <w:p>
-      <w:r>
-        <w:t>Affiliated CVES:</w:t>
-        <w:br/>
-      </w:r>
-    </w:p>
-    <w:p>
-      <w:r>
-        <w:t>CVE-2013-3667</w:t>
-        <w:br/>
-      </w:r>
-    </w:p>
-    <w:p>
-      <w:r>
-        <w:br/>
-      </w:r>
-    </w:p>
-    <w:p>
-      <w:r>
-        <w:t>(10)</w:t>
-        <w:br/>
-      </w:r>
-    </w:p>
-    <w:p>
-      <w:r>
-        <w:t xml:space="preserve">Name of package: libwebkit2gtk-4.1-0/stable-security </w:t>
-        <w:br/>
-      </w:r>
-    </w:p>
-    <w:p>
-      <w:r>
-        <w:t xml:space="preserve">Current version: 2.46.5-1~deb12u1 </w:t>
-        <w:br/>
-      </w:r>
-    </w:p>
-    <w:p>
-      <w:r>
-        <w:t xml:space="preserve">Update version: 2.46.6-1~deb12u1 </w:t>
-        <w:br/>
-      </w:r>
-    </w:p>
-    <w:p>
-      <w:r>
-        <w:t>Affiliated CVES:</w:t>
-        <w:br/>
-      </w:r>
-    </w:p>
-    <w:p>
-      <w:r>
-        <w:t>CVE-2013-3667</w:t>
-        <w:br/>
-      </w:r>
-    </w:p>
-    <w:p>
-      <w:r>
-        <w:br/>
-      </w:r>
-    </w:p>
-    <w:p>
-      <w:r>
-        <w:t>(11)</w:t>
-        <w:br/>
-      </w:r>
-    </w:p>
-    <w:p>
-      <w:r>
-        <w:t xml:space="preserve">Name of package: libwebkitgtk-6.0-4/stable-security </w:t>
-        <w:br/>
-      </w:r>
-    </w:p>
-    <w:p>
-      <w:r>
-        <w:t xml:space="preserve">Current version: 2.46.5-1~deb12u1 </w:t>
-        <w:br/>
-      </w:r>
-    </w:p>
-    <w:p>
-      <w:r>
-        <w:t xml:space="preserve">Update version: 2.46.6-1~deb12u1 </w:t>
-        <w:br/>
-      </w:r>
-    </w:p>
-    <w:p>
-      <w:r>
-        <w:t>Affiliated CVES:</w:t>
-        <w:br/>
-      </w:r>
-    </w:p>
-    <w:p>
-      <w:r>
-        <w:t>CVE-2013-3667</w:t>
-        <w:br/>
-      </w:r>
-    </w:p>
-    <w:p>
-      <w:r>
-        <w:br/>
-      </w:r>
-    </w:p>
-    <w:p>
-      <w:r>
-        <w:t>(12)</w:t>
-        <w:br/>
-      </w:r>
-    </w:p>
-    <w:p>
-      <w:r>
-        <w:t xml:space="preserve">Name of package: openssh-client/stable-security </w:t>
-        <w:br/>
-      </w:r>
-    </w:p>
-    <w:p>
-      <w:r>
-        <w:t xml:space="preserve">Current version: 9.2p1-2+deb12u4 </w:t>
-        <w:br/>
-      </w:r>
-    </w:p>
-    <w:p>
-      <w:r>
-        <w:t xml:space="preserve">Update version: 1:9.2p1-2+deb12u5 </w:t>
-        <w:br/>
-      </w:r>
-    </w:p>
-    <w:p>
-      <w:r>
-        <w:t>No affiliated CVEs found.</w:t>
+        <w:t xml:space="preserve">    Affiliated CVEs: CVE-2009-3377, CVE-2012-5842, CVE-2025-1228, CVE-2021-23978</w:t>
       </w:r>
     </w:p>
     <w:sectPr>

</xml_diff>